<commit_message>
clear most parts of database but not profile, added other's UPIs in readme, format the report
</commit_message>
<xml_diff>
--- a/Python_Project_Report.docx
+++ b/Python_Project_Report.docx
@@ -83,10 +83,7 @@
         <w:pStyle w:val="Subtitle"/>
       </w:pPr>
       <w:r>
-        <w:t>C</w:t>
-      </w:r>
-      <w:r>
-        <w:t>ompsys302</w:t>
+        <w:t>Compsys302</w:t>
       </w:r>
     </w:p>
     <w:p>
@@ -140,10 +137,7 @@
     </w:p>
     <w:p>
       <w:r>
-        <w:t xml:space="preserve">This application allows authorized user to log in. After users have logged in, they will be able to see other online users and send message or files to then. They can also </w:t>
-      </w:r>
-      <w:r>
-        <w:t xml:space="preserve">edit </w:t>
+        <w:t xml:space="preserve">This application allows authorized user to log in. After users have logged in, they will be able to see other online users and send message or files to then. They can also edit </w:t>
       </w:r>
       <w:r>
         <w:t>their profiles</w:t>
@@ -531,9 +525,20 @@
     </w:p>
     <w:p>
       <w:pPr>
+        <w:spacing w:after="200"/>
+      </w:pPr>
+      <w:r>
+        <w:br w:type="page"/>
+      </w:r>
+    </w:p>
+    <w:p>
+      <w:pPr>
         <w:pStyle w:val="Heading1"/>
       </w:pPr>
-      <w:r>
+      <w:bookmarkStart w:id="5" w:name="_GoBack"/>
+      <w:bookmarkEnd w:id="5"/>
+      <w:r>
+        <w:lastRenderedPageBreak/>
         <w:t xml:space="preserve">4. </w:t>
       </w:r>
       <w:r>
@@ -587,7 +592,6 @@
     </w:p>
     <w:p>
       <w:r>
-        <w:lastRenderedPageBreak/>
         <w:t>The message history will be displayed in the chat box if the user clicks the send message button beside other’s username</w:t>
       </w:r>
     </w:p>
@@ -631,10 +635,7 @@
         <w:t xml:space="preserve">6. </w:t>
       </w:r>
       <w:r>
-        <w:t xml:space="preserve">About </w:t>
-      </w:r>
-      <w:r>
-        <w:t>the Protocol</w:t>
+        <w:t>About the Protocol</w:t>
       </w:r>
     </w:p>
     <w:p>
@@ -642,13 +643,7 @@
         <w:t xml:space="preserve">Protocols are rules or standards </w:t>
       </w:r>
       <w:r>
-        <w:t xml:space="preserve">that APIs should follow. It functions like a language that API speaks. The communication will </w:t>
-      </w:r>
-      <w:r>
-        <w:t xml:space="preserve">only </w:t>
-      </w:r>
-      <w:r>
-        <w:t xml:space="preserve">success when both sides follows the protocol while building their applications. If developers build their apps following protocols, their APIs will know what parameters will be passed in and what parameters they need to return. In this application, APIs used to communicate with the login servers such as Report were built while following the login server protocol. APIs used to communicate with other users such as </w:t>
+        <w:t xml:space="preserve">that APIs should follow. It functions like a language that API speaks. The communication will only success when both sides follows the protocol while building their applications. If developers build their apps following protocols, their APIs will know what parameters will be passed in and what parameters they need to return. In this application, APIs used to communicate with the login servers such as Report were built while following the login server protocol. APIs used to communicate with other users such as </w:t>
       </w:r>
       <w:proofErr w:type="spellStart"/>
       <w:r>
@@ -682,8 +677,6 @@
       <w:r>
         <w:br w:type="page"/>
       </w:r>
-      <w:bookmarkStart w:id="5" w:name="_GoBack"/>
-      <w:bookmarkEnd w:id="5"/>
     </w:p>
     <w:p>
       <w:pPr>
@@ -712,16 +705,7 @@
     </w:p>
     <w:p>
       <w:r>
-        <w:t xml:space="preserve">        7.</w:t>
-      </w:r>
-      <w:r>
-        <w:t>2</w:t>
-      </w:r>
-      <w:r>
-        <w:t xml:space="preserve"> </w:t>
-      </w:r>
-      <w:r>
-        <w:t>HTML and CSS</w:t>
+        <w:t xml:space="preserve">        7.2 HTML and CSS</w:t>
       </w:r>
     </w:p>
     <w:p>
@@ -732,16 +716,7 @@
     <w:p/>
     <w:p>
       <w:r>
-        <w:t xml:space="preserve">        7.</w:t>
-      </w:r>
-      <w:r>
-        <w:t>3</w:t>
-      </w:r>
-      <w:r>
-        <w:t xml:space="preserve"> </w:t>
-      </w:r>
-      <w:r>
-        <w:t>SQL and Database</w:t>
+        <w:t xml:space="preserve">        7.3 SQL and Database</w:t>
       </w:r>
     </w:p>
     <w:p>
@@ -839,10 +814,7 @@
     </w:p>
     <w:p>
       <w:r>
-        <w:t>Encryption and decryption</w:t>
-      </w:r>
-      <w:r>
-        <w:t xml:space="preserve"> could be added to make the application more secure, as other people needs keys to read your data, otherwise the data will be unreadable.</w:t>
+        <w:t>Encryption and decryption could be added to make the application more secure, as other people needs keys to read your data, otherwise the data will be unreadable.</w:t>
       </w:r>
     </w:p>
     <w:sectPr>
@@ -2257,6 +2229,7 @@
     <w:lsdException w:name="HTML Sample" w:semiHidden="1" w:unhideWhenUsed="1"/>
     <w:lsdException w:name="HTML Typewriter" w:semiHidden="1" w:unhideWhenUsed="1"/>
     <w:lsdException w:name="HTML Variable" w:semiHidden="1" w:unhideWhenUsed="1"/>
+    <w:lsdException w:name="Normal Table" w:semiHidden="1" w:unhideWhenUsed="1"/>
     <w:lsdException w:name="annotation subject" w:semiHidden="1" w:unhideWhenUsed="1"/>
     <w:lsdException w:name="No List" w:semiHidden="1" w:unhideWhenUsed="1"/>
     <w:lsdException w:name="Outline List 1" w:semiHidden="1" w:unhideWhenUsed="1"/>
@@ -2301,6 +2274,7 @@
     <w:lsdException w:name="Table Professional" w:semiHidden="1" w:unhideWhenUsed="1"/>
     <w:lsdException w:name="Table Subtle 1" w:semiHidden="1" w:unhideWhenUsed="1"/>
     <w:lsdException w:name="Table Subtle 2" w:semiHidden="1" w:unhideWhenUsed="1"/>
+    <w:lsdException w:name="Table Web 1" w:semiHidden="1" w:unhideWhenUsed="1"/>
     <w:lsdException w:name="Table Web 2" w:semiHidden="1" w:unhideWhenUsed="1"/>
     <w:lsdException w:name="Table Web 3" w:semiHidden="1" w:unhideWhenUsed="1"/>
     <w:lsdException w:name="Balloon Text" w:semiHidden="1" w:unhideWhenUsed="1"/>
@@ -2694,6 +2668,7 @@
   <w:style w:type="character" w:default="1" w:styleId="DefaultParagraphFont">
     <w:name w:val="Default Paragraph Font"/>
     <w:uiPriority w:val="1"/>
+    <w:semiHidden/>
     <w:unhideWhenUsed/>
   </w:style>
   <w:style w:type="table" w:default="1" w:styleId="TableNormal">

</xml_diff>